<commit_message>
Replaces legal document templates
Replaces old document templates with updated versions.
The updated templates include gender-neutral versions for
improved inclusivity and accuracy.
</commit_message>
<xml_diff>
--- a/apps/legal-docs-blueprints/templates/carta_aceptacion_gps/carta_aceptacion_gps-mujer.docx
+++ b/apps/legal-docs-blueprints/templates/carta_aceptacion_gps/carta_aceptacion_gps-mujer.docx
@@ -1510,9 +1510,7 @@
           <w:tag w:val="goog_rdk_3"/>
           <w:id w:val="-1021716664"/>
         </w:sdtPr>
-        <w:sdtContent>
-          <w:commentRangeStart w:id="5"/>
-        </w:sdtContent>
+        <w:sdtContent/>
       </w:sdt>
       <w:proofErr w:type="gramStart"/>
       <w:r>
@@ -1621,10 +1619,6 @@
         </w:rPr>
         <w:t xml:space="preserve"> </w:t>
       </w:r>
-      <w:commentRangeEnd w:id="5"/>
-      <w:r>
-        <w:commentReference w:id="5"/>
-      </w:r>
     </w:p>
     <w:p>
       <w:pPr>
@@ -1681,8 +1675,8 @@
       </w:pPr>
     </w:p>
     <w:sectPr>
-      <w:headerReference w:type="default" r:id="rId11"/>
-      <w:footerReference w:type="default" r:id="rId12"/>
+      <w:headerReference w:type="default" r:id="rId8"/>
+      <w:footerReference w:type="default" r:id="rId9"/>
       <w:pgSz w:w="11900" w:h="16840"/>
       <w:pgMar w:top="1417" w:right="1701" w:bottom="1417" w:left="1701" w:header="708" w:footer="708" w:gutter="0"/>
       <w:pgNumType w:start="1"/>
@@ -1690,52 +1684,6 @@
     </w:sectPr>
   </w:body>
 </w:document>
-</file>
-
-<file path=word/comments.xml><?xml version="1.0" encoding="utf-8"?>
-<w:comments xmlns:wpc="http://schemas.microsoft.com/office/word/2010/wordprocessingCanvas" xmlns:cx="http://schemas.microsoft.com/office/drawing/2014/chartex" xmlns:cx1="http://schemas.microsoft.com/office/drawing/2015/9/8/chartex" xmlns:cx2="http://schemas.microsoft.com/office/drawing/2015/10/21/chartex" xmlns:cx3="http://schemas.microsoft.com/office/drawing/2016/5/9/chartex" xmlns:cx4="http://schemas.microsoft.com/office/drawing/2016/5/10/chartex" xmlns:cx5="http://schemas.microsoft.com/office/drawing/2016/5/11/chartex" xmlns:cx6="http://schemas.microsoft.com/office/drawing/2016/5/12/chartex" xmlns:cx7="http://schemas.microsoft.com/office/drawing/2016/5/13/chartex" xmlns:cx8="http://schemas.microsoft.com/office/drawing/2016/5/14/chartex" xmlns:mc="http://schemas.openxmlformats.org/markup-compatibility/2006" xmlns:aink="http://schemas.microsoft.com/office/drawing/2016/ink" xmlns:am3d="http://schemas.microsoft.com/office/drawing/2017/model3d" xmlns:o="urn:schemas-microsoft-com:office:office" xmlns:oel="http://schemas.microsoft.com/office/2019/extlst" xmlns:r="http://schemas.openxmlformats.org/officeDocument/2006/relationships" xmlns:m="http://schemas.openxmlformats.org/officeDocument/2006/math" xmlns:v="urn:schemas-microsoft-com:vml" xmlns:wp14="http://schemas.microsoft.com/office/word/2010/wordprocessingDrawing" xmlns:wp="http://schemas.openxmlformats.org/drawingml/2006/wordprocessingDrawing" xmlns:w10="urn:schemas-microsoft-com:office:word" xmlns:w="http://schemas.openxmlformats.org/wordprocessingml/2006/main" xmlns:w14="http://schemas.microsoft.com/office/word/2010/wordml" xmlns:w15="http://schemas.microsoft.com/office/word/2012/wordml" xmlns:w16cex="http://schemas.microsoft.com/office/word/2018/wordml/cex" xmlns:w16cid="http://schemas.microsoft.com/office/word/2016/wordml/cid" xmlns:w16="http://schemas.microsoft.com/office/word/2018/wordml" xmlns:w16du="http://schemas.microsoft.com/office/word/2023/wordml/word16du" xmlns:w16sdtdh="http://schemas.microsoft.com/office/word/2020/wordml/sdtdatahash" xmlns:w16sdtfl="http://schemas.microsoft.com/office/word/2024/wordml/sdtformatlock" xmlns:w16se="http://schemas.microsoft.com/office/word/2015/wordml/symex" xmlns:wpg="http://schemas.microsoft.com/office/word/2010/wordprocessingGroup" xmlns:wpi="http://schemas.microsoft.com/office/word/2010/wordprocessingInk" xmlns:wne="http://schemas.microsoft.com/office/word/2006/wordml" xmlns:wps="http://schemas.microsoft.com/office/word/2010/wordprocessingShape" mc:Ignorable="w14 w15 w16se w16cid w16 w16cex w16sdtdh w16sdtfl w16du wp14">
-  <w:comment w:id="5" w:author="Lucrecia Cux" w:date="2025-08-05T16:45:00Z" w:initials="">
-    <w:p>
-      <w:pPr>
-        <w:widowControl w:val="0"/>
-        <w:pBdr>
-          <w:top w:val="nil"/>
-          <w:left w:val="nil"/>
-          <w:bottom w:val="nil"/>
-          <w:right w:val="nil"/>
-          <w:between w:val="nil"/>
-        </w:pBdr>
-        <w:rPr>
-          <w:rFonts w:ascii="Arial" w:eastAsia="Arial" w:hAnsi="Arial" w:cs="Arial"/>
-          <w:color w:val="000000"/>
-          <w:sz w:val="22"/>
-          <w:szCs w:val="22"/>
-        </w:rPr>
-      </w:pPr>
-      <w:r>
-        <w:rPr>
-          <w:rFonts w:ascii="Arial" w:eastAsia="Arial" w:hAnsi="Arial" w:cs="Arial"/>
-          <w:color w:val="000000"/>
-          <w:sz w:val="22"/>
-          <w:szCs w:val="22"/>
-        </w:rPr>
-        <w:t>FIMA SOLO EL DEUDOR, SE COLOCA SOLO NOMBRE EN LETRAS MAYÚSCULAS Y SOLO EL NÚMERO DE DPI.</w:t>
-      </w:r>
-    </w:p>
-  </w:comment>
-</w:comments>
-</file>
-
-<file path=word/commentsExtended.xml><?xml version="1.0" encoding="utf-8"?>
-<w15:commentsEx xmlns:wpc="http://schemas.microsoft.com/office/word/2010/wordprocessingCanvas" xmlns:cx="http://schemas.microsoft.com/office/drawing/2014/chartex" xmlns:cx1="http://schemas.microsoft.com/office/drawing/2015/9/8/chartex" xmlns:cx2="http://schemas.microsoft.com/office/drawing/2015/10/21/chartex" xmlns:cx3="http://schemas.microsoft.com/office/drawing/2016/5/9/chartex" xmlns:cx4="http://schemas.microsoft.com/office/drawing/2016/5/10/chartex" xmlns:cx5="http://schemas.microsoft.com/office/drawing/2016/5/11/chartex" xmlns:cx6="http://schemas.microsoft.com/office/drawing/2016/5/12/chartex" xmlns:cx7="http://schemas.microsoft.com/office/drawing/2016/5/13/chartex" xmlns:cx8="http://schemas.microsoft.com/office/drawing/2016/5/14/chartex" xmlns:mc="http://schemas.openxmlformats.org/markup-compatibility/2006" xmlns:aink="http://schemas.microsoft.com/office/drawing/2016/ink" xmlns:am3d="http://schemas.microsoft.com/office/drawing/2017/model3d" xmlns:o="urn:schemas-microsoft-com:office:office" xmlns:oel="http://schemas.microsoft.com/office/2019/extlst" xmlns:r="http://schemas.openxmlformats.org/officeDocument/2006/relationships" xmlns:m="http://schemas.openxmlformats.org/officeDocument/2006/math" xmlns:v="urn:schemas-microsoft-com:vml" xmlns:wp14="http://schemas.microsoft.com/office/word/2010/wordprocessingDrawing" xmlns:wp="http://schemas.openxmlformats.org/drawingml/2006/wordprocessingDrawing" xmlns:w10="urn:schemas-microsoft-com:office:word" xmlns:w="http://schemas.openxmlformats.org/wordprocessingml/2006/main" xmlns:w14="http://schemas.microsoft.com/office/word/2010/wordml" xmlns:w15="http://schemas.microsoft.com/office/word/2012/wordml" xmlns:w16cex="http://schemas.microsoft.com/office/word/2018/wordml/cex" xmlns:w16cid="http://schemas.microsoft.com/office/word/2016/wordml/cid" xmlns:w16="http://schemas.microsoft.com/office/word/2018/wordml" xmlns:w16du="http://schemas.microsoft.com/office/word/2023/wordml/word16du" xmlns:w16sdtdh="http://schemas.microsoft.com/office/word/2020/wordml/sdtdatahash" xmlns:w16sdtfl="http://schemas.microsoft.com/office/word/2024/wordml/sdtformatlock" xmlns:w16se="http://schemas.microsoft.com/office/word/2015/wordml/symex" xmlns:wpg="http://schemas.microsoft.com/office/word/2010/wordprocessingGroup" xmlns:wpi="http://schemas.microsoft.com/office/word/2010/wordprocessingInk" xmlns:wne="http://schemas.microsoft.com/office/word/2006/wordml" xmlns:wps="http://schemas.microsoft.com/office/word/2010/wordprocessingShape" mc:Ignorable="w14 w15 w16se w16cid w16 w16cex w16sdtdh w16sdtfl w16du wp14">
-  <w15:commentEx w15:paraId="00000027" w15:done="0"/>
-</w15:commentsEx>
-</file>
-
-<file path=word/commentsIds.xml><?xml version="1.0" encoding="utf-8"?>
-<w16cid:commentsIds xmlns:wpc="http://schemas.microsoft.com/office/word/2010/wordprocessingCanvas" xmlns:cx="http://schemas.microsoft.com/office/drawing/2014/chartex" xmlns:cx1="http://schemas.microsoft.com/office/drawing/2015/9/8/chartex" xmlns:cx2="http://schemas.microsoft.com/office/drawing/2015/10/21/chartex" xmlns:cx3="http://schemas.microsoft.com/office/drawing/2016/5/9/chartex" xmlns:cx4="http://schemas.microsoft.com/office/drawing/2016/5/10/chartex" xmlns:cx5="http://schemas.microsoft.com/office/drawing/2016/5/11/chartex" xmlns:cx6="http://schemas.microsoft.com/office/drawing/2016/5/12/chartex" xmlns:cx7="http://schemas.microsoft.com/office/drawing/2016/5/13/chartex" xmlns:cx8="http://schemas.microsoft.com/office/drawing/2016/5/14/chartex" xmlns:mc="http://schemas.openxmlformats.org/markup-compatibility/2006" xmlns:aink="http://schemas.microsoft.com/office/drawing/2016/ink" xmlns:am3d="http://schemas.microsoft.com/office/drawing/2017/model3d" xmlns:o="urn:schemas-microsoft-com:office:office" xmlns:oel="http://schemas.microsoft.com/office/2019/extlst" xmlns:r="http://schemas.openxmlformats.org/officeDocument/2006/relationships" xmlns:m="http://schemas.openxmlformats.org/officeDocument/2006/math" xmlns:v="urn:schemas-microsoft-com:vml" xmlns:wp14="http://schemas.microsoft.com/office/word/2010/wordprocessingDrawing" xmlns:wp="http://schemas.openxmlformats.org/drawingml/2006/wordprocessingDrawing" xmlns:w10="urn:schemas-microsoft-com:office:word" xmlns:w="http://schemas.openxmlformats.org/wordprocessingml/2006/main" xmlns:w14="http://schemas.microsoft.com/office/word/2010/wordml" xmlns:w15="http://schemas.microsoft.com/office/word/2012/wordml" xmlns:w16cex="http://schemas.microsoft.com/office/word/2018/wordml/cex" xmlns:w16cid="http://schemas.microsoft.com/office/word/2016/wordml/cid" xmlns:w16="http://schemas.microsoft.com/office/word/2018/wordml" xmlns:w16du="http://schemas.microsoft.com/office/word/2023/wordml/word16du" xmlns:w16sdtdh="http://schemas.microsoft.com/office/word/2020/wordml/sdtdatahash" xmlns:w16sdtfl="http://schemas.microsoft.com/office/word/2024/wordml/sdtformatlock" xmlns:w16se="http://schemas.microsoft.com/office/word/2015/wordml/symex" xmlns:wpg="http://schemas.microsoft.com/office/word/2010/wordprocessingGroup" xmlns:wpi="http://schemas.microsoft.com/office/word/2010/wordprocessingInk" xmlns:wne="http://schemas.microsoft.com/office/word/2006/wordml" xmlns:wps="http://schemas.microsoft.com/office/word/2010/wordprocessingShape" mc:Ignorable="w14 w15 w16se w16cid w16 w16cex w16sdtdh w16sdtfl w16du wp14">
-  <w16cid:commentId w16cid:paraId="00000027" w16cid:durableId="00000027"/>
-</w16cid:commentsIds>
 </file>
 
 <file path=word/endnotes.xml><?xml version="1.0" encoding="utf-8"?>

</xml_diff>